<commit_message>
Modifiche riguardanti la documentazione e la creazione di JavaDoc per le classi Cart.java, CartProduct.java e SellingProductDTO.java
</commit_message>
<xml_diff>
--- a/Documentazione/Aiello-Sansone-Project_proposal.docx
+++ b/Documentazione/Aiello-Sansone-Project_proposal.docx
@@ -1609,29 +1609,11 @@
     </w:p>
     <w:p>
       <w:pPr>
-        <w:rPr>
-          <w:lang w:val="it-IT"/>
-        </w:rPr>
-      </w:pPr>
-    </w:p>
-    <w:p>
-      <w:pPr>
         <w:pStyle w:val="Titolo1"/>
         <w:jc w:val="both"/>
       </w:pPr>
-    </w:p>
-    <w:p>
-      <w:pPr>
-        <w:pStyle w:val="Titolo1"/>
-        <w:jc w:val="both"/>
-      </w:pPr>
-    </w:p>
-    <w:p>
-      <w:pPr>
-        <w:pStyle w:val="Titolo1"/>
-        <w:jc w:val="both"/>
-      </w:pPr>
-      <w:r>
+      <w:r>
+        <w:lastRenderedPageBreak/>
         <w:t>Funzionalità</w:t>
       </w:r>
       <w:r>
@@ -1801,6 +1783,12 @@
         <w:pStyle w:val="Titolo1"/>
         <w:jc w:val="both"/>
       </w:pPr>
+    </w:p>
+    <w:p>
+      <w:pPr>
+        <w:pStyle w:val="Titolo1"/>
+        <w:jc w:val="both"/>
+      </w:pPr>
       <w:r>
         <w:t>Utenti</w:t>
       </w:r>
@@ -1966,8 +1954,6 @@
         </w:rPr>
         <w:t xml:space="preserve"> come pagina principale, dalla quale sarà possibile accedere a tutte le restanti risorse.</w:t>
       </w:r>
-      <w:bookmarkStart w:id="0" w:name="_GoBack"/>
-      <w:bookmarkEnd w:id="0"/>
     </w:p>
     <w:p>
       <w:pPr>
@@ -1988,18 +1974,8 @@
           <w:szCs w:val="22"/>
         </w:rPr>
       </w:pPr>
-    </w:p>
-    <w:p>
-      <w:pPr>
-        <w:pStyle w:val="NormaleWeb"/>
-        <w:rPr>
-          <w:rFonts w:ascii="Trebuchet MS" w:hAnsi="Trebuchet MS"/>
-          <w:sz w:val="22"/>
-          <w:szCs w:val="22"/>
-        </w:rPr>
-      </w:pPr>
-      <w:r>
-        <w:object w:dxaOrig="18361" w:dyaOrig="6253" w14:anchorId="7DD60845">
+      <w:r>
+        <w:object w:dxaOrig="21013" w:dyaOrig="10357" w14:anchorId="7B3697F2">
           <v:shapetype id="_x0000_t75" coordsize="21600,21600" o:spt="75" o:preferrelative="t" path="m@4@5l@4@11@9@11@9@5xe" filled="f" stroked="f">
             <v:stroke joinstyle="miter"/>
             <v:formulas>
@@ -2019,22 +1995,12 @@
             <v:path o:extrusionok="f" gradientshapeok="t" o:connecttype="rect"/>
             <o:lock v:ext="edit" aspectratio="t"/>
           </v:shapetype>
-          <v:shape id="_x0000_i1025" type="#_x0000_t75" style="width:481.2pt;height:164.4pt" o:ole="">
+          <v:shape id="_x0000_i1028" type="#_x0000_t75" style="width:449.4pt;height:221.4pt" o:ole="">
             <v:imagedata r:id="rId22" o:title=""/>
           </v:shape>
-          <o:OLEObject Type="Embed" ProgID="Visio.Drawing.15" ShapeID="_x0000_i1025" DrawAspect="Content" ObjectID="_1591422635" r:id="rId23"/>
+          <o:OLEObject Type="Embed" ProgID="Visio.Drawing.15" ShapeID="_x0000_i1028" DrawAspect="Content" ObjectID="_1591783840" r:id="rId23"/>
         </w:object>
       </w:r>
-    </w:p>
-    <w:p>
-      <w:pPr>
-        <w:rPr>
-          <w:rFonts w:ascii="Trebuchet MS" w:hAnsi="Trebuchet MS" w:cs="Times New Roman"/>
-          <w:sz w:val="22"/>
-          <w:szCs w:val="22"/>
-          <w:lang w:val="it-IT"/>
-        </w:rPr>
-      </w:pPr>
     </w:p>
     <w:p>
       <w:pPr>
@@ -2046,6 +2012,19 @@
           <w:lang w:val="it-IT"/>
         </w:rPr>
       </w:pPr>
+    </w:p>
+    <w:p>
+      <w:pPr>
+        <w:rPr>
+          <w:rFonts w:ascii="Times New Roman" w:hAnsi="Times New Roman" w:cs="Times New Roman"/>
+          <w:b/>
+          <w:sz w:val="28"/>
+          <w:szCs w:val="28"/>
+          <w:lang w:val="it-IT"/>
+        </w:rPr>
+      </w:pPr>
+      <w:bookmarkStart w:id="0" w:name="_GoBack"/>
+      <w:bookmarkEnd w:id="0"/>
       <w:r>
         <w:rPr>
           <w:rFonts w:ascii="Times New Roman" w:hAnsi="Times New Roman" w:cs="Times New Roman"/>
@@ -2429,10 +2408,10 @@
       </w:pPr>
       <w:r>
         <w:object w:dxaOrig="31680" w:dyaOrig="21420" w14:anchorId="66E6AA1F">
-          <v:shape id="_x0000_i1028" type="#_x0000_t75" style="width:711pt;height:480.6pt" o:ole="">
+          <v:shape id="_x0000_i1026" type="#_x0000_t75" style="width:711pt;height:480.6pt" o:ole="">
             <v:imagedata r:id="rId24" o:title=""/>
           </v:shape>
-          <o:OLEObject Type="Embed" ProgID="Visio.Drawing.15" ShapeID="_x0000_i1028" DrawAspect="Content" ObjectID="_1591422636" r:id="rId25"/>
+          <o:OLEObject Type="Embed" ProgID="Visio.Drawing.15" ShapeID="_x0000_i1026" DrawAspect="Content" ObjectID="_1591783841" r:id="rId25"/>
         </w:object>
       </w:r>
     </w:p>
@@ -4257,7 +4236,6 @@
     <w:name w:val="Normal (Web)"/>
     <w:basedOn w:val="Normale"/>
     <w:uiPriority w:val="99"/>
-    <w:semiHidden/>
     <w:unhideWhenUsed/>
     <w:rsid w:val="00B76840"/>
     <w:pPr>
@@ -4876,7 +4854,7 @@
 </file>
 
 <file path=customXml/itemProps1.xml><?xml version="1.0" encoding="utf-8"?>
-<ds:datastoreItem xmlns:ds="http://schemas.openxmlformats.org/officeDocument/2006/customXml" ds:itemID="{FB12D346-F0A7-453C-897E-E8908A771869}">
+<ds:datastoreItem xmlns:ds="http://schemas.openxmlformats.org/officeDocument/2006/customXml" ds:itemID="{D6BC3C24-1848-4B4A-8DBF-E125EC48AD7C}">
   <ds:schemaRefs>
     <ds:schemaRef ds:uri="http://schemas.openxmlformats.org/officeDocument/2006/bibliography"/>
   </ds:schemaRefs>

</xml_diff>